<commit_message>
Corrección de imagenes, documentacion
</commit_message>
<xml_diff>
--- a/CASTRO_ALONSO_VERONICA_MARTHA_EMPLEODELCHEFWORKSTATION.docx
+++ b/CASTRO_ALONSO_VERONICA_MARTHA_EMPLEODELCHEFWORKSTATION.docx
@@ -3568,9 +3568,9 @@
           <w:noProof/>
         </w:rPr>
         <w:drawing>
-          <wp:inline distT="0" distB="0" distL="0" distR="0" wp14:anchorId="1BC34F38" wp14:editId="7F4A6A5B">
-            <wp:extent cx="4408170" cy="2982672"/>
-            <wp:effectExtent l="0" t="0" r="0" b="8255"/>
+          <wp:inline distT="0" distB="0" distL="0" distR="0" wp14:anchorId="1BC34F38" wp14:editId="7E1FF737">
+            <wp:extent cx="4881761" cy="3038475"/>
+            <wp:effectExtent l="0" t="0" r="0" b="0"/>
             <wp:docPr id="308269436" name="Imagen 1"/>
             <wp:cNvGraphicFramePr>
               <a:graphicFrameLocks xmlns:a="http://schemas.openxmlformats.org/drawingml/2006/main" noChangeAspect="1"/>
@@ -3579,11 +3579,17 @@
               <a:graphicData uri="http://schemas.openxmlformats.org/drawingml/2006/picture">
                 <pic:pic xmlns:pic="http://schemas.openxmlformats.org/drawingml/2006/picture">
                   <pic:nvPicPr>
-                    <pic:cNvPr id="308269436" name=""/>
+                    <pic:cNvPr id="308269436" name="Imagen 1"/>
                     <pic:cNvPicPr/>
                   </pic:nvPicPr>
                   <pic:blipFill>
-                    <a:blip r:embed="rId28"/>
+                    <a:blip r:embed="rId28">
+                      <a:extLst>
+                        <a:ext uri="{28A0092B-C50C-407E-A947-70E740481C1C}">
+                          <a14:useLocalDpi xmlns:a14="http://schemas.microsoft.com/office/drawing/2010/main" val="0"/>
+                        </a:ext>
+                      </a:extLst>
+                    </a:blip>
                     <a:stretch>
                       <a:fillRect/>
                     </a:stretch>
@@ -3591,7 +3597,7 @@
                   <pic:spPr>
                     <a:xfrm>
                       <a:off x="0" y="0"/>
-                      <a:ext cx="4414978" cy="2987278"/>
+                      <a:ext cx="4886014" cy="3041122"/>
                     </a:xfrm>
                     <a:prstGeom prst="rect">
                       <a:avLst/>
@@ -3630,10 +3636,10 @@
           <w:noProof/>
         </w:rPr>
         <w:drawing>
-          <wp:inline distT="0" distB="0" distL="0" distR="0" wp14:anchorId="21FACDCF" wp14:editId="2DC3A299">
-            <wp:extent cx="4408170" cy="3006116"/>
-            <wp:effectExtent l="0" t="0" r="0" b="3810"/>
-            <wp:docPr id="471616465" name="Imagen 1" descr="Texto&#10;&#10;El contenido generado por IA puede ser incorrecto."/>
+          <wp:inline distT="0" distB="0" distL="0" distR="0" wp14:anchorId="21FACDCF" wp14:editId="74C9F54B">
+            <wp:extent cx="4909515" cy="3200400"/>
+            <wp:effectExtent l="0" t="0" r="5715" b="0"/>
+            <wp:docPr id="471616465" name="Imagen 1"/>
             <wp:cNvGraphicFramePr>
               <a:graphicFrameLocks xmlns:a="http://schemas.openxmlformats.org/drawingml/2006/main" noChangeAspect="1"/>
             </wp:cNvGraphicFramePr>
@@ -3641,11 +3647,17 @@
               <a:graphicData uri="http://schemas.openxmlformats.org/drawingml/2006/picture">
                 <pic:pic xmlns:pic="http://schemas.openxmlformats.org/drawingml/2006/picture">
                   <pic:nvPicPr>
-                    <pic:cNvPr id="471616465" name="Imagen 1" descr="Texto&#10;&#10;El contenido generado por IA puede ser incorrecto."/>
+                    <pic:cNvPr id="471616465" name="Imagen 1"/>
                     <pic:cNvPicPr/>
                   </pic:nvPicPr>
                   <pic:blipFill>
-                    <a:blip r:embed="rId29"/>
+                    <a:blip r:embed="rId29">
+                      <a:extLst>
+                        <a:ext uri="{28A0092B-C50C-407E-A947-70E740481C1C}">
+                          <a14:useLocalDpi xmlns:a14="http://schemas.microsoft.com/office/drawing/2010/main" val="0"/>
+                        </a:ext>
+                      </a:extLst>
+                    </a:blip>
                     <a:stretch>
                       <a:fillRect/>
                     </a:stretch>
@@ -3653,7 +3665,7 @@
                   <pic:spPr>
                     <a:xfrm>
                       <a:off x="0" y="0"/>
-                      <a:ext cx="4417457" cy="3012449"/>
+                      <a:ext cx="4915385" cy="3204227"/>
                     </a:xfrm>
                     <a:prstGeom prst="rect">
                       <a:avLst/>
@@ -3927,6 +3939,9 @@
         <w:jc w:val="both"/>
       </w:pPr>
       <w:r>
+        <w:rPr>
+          <w:noProof/>
+        </w:rPr>
         <w:drawing>
           <wp:inline distT="0" distB="0" distL="0" distR="0" wp14:anchorId="56030F87" wp14:editId="33645446">
             <wp:extent cx="5246014" cy="3910330"/>
@@ -4054,6 +4069,9 @@
     </w:p>
     <w:p>
       <w:r>
+        <w:rPr>
+          <w:noProof/>
+        </w:rPr>
         <w:drawing>
           <wp:inline distT="0" distB="0" distL="0" distR="0" wp14:anchorId="35F04184" wp14:editId="2FB7C18C">
             <wp:extent cx="5612130" cy="3914775"/>
@@ -4117,6 +4135,9 @@
         <w:jc w:val="both"/>
       </w:pPr>
       <w:r>
+        <w:rPr>
+          <w:noProof/>
+        </w:rPr>
         <w:drawing>
           <wp:inline distT="0" distB="0" distL="0" distR="0" wp14:anchorId="153E9C3A" wp14:editId="52407F7A">
             <wp:extent cx="5612130" cy="1465580"/>
@@ -4498,6 +4519,9 @@
         <w:jc w:val="both"/>
       </w:pPr>
       <w:r>
+        <w:rPr>
+          <w:noProof/>
+        </w:rPr>
         <w:drawing>
           <wp:inline distT="0" distB="0" distL="0" distR="0" wp14:anchorId="22FBAFF2" wp14:editId="45BD7CCB">
             <wp:extent cx="5612130" cy="1385570"/>
@@ -7618,14 +7642,6 @@
 </file>
 
 <file path=customXml/item1.xml><?xml version="1.0" encoding="utf-8"?>
-<p:properties xmlns:p="http://schemas.microsoft.com/office/2006/metadata/properties" xmlns:xsi="http://www.w3.org/2001/XMLSchema-instance" xmlns:pc="http://schemas.microsoft.com/office/infopath/2007/PartnerControls">
-  <documentManagement>
-    <_activity xmlns="65e15ae5-5fbc-4526-ac09-8dd7c508f16f" xsi:nil="true"/>
-  </documentManagement>
-</p:properties>
-</file>
-
-<file path=customXml/item2.xml><?xml version="1.0" encoding="utf-8"?>
 <ct:contentTypeSchema xmlns:ct="http://schemas.microsoft.com/office/2006/metadata/contentType" xmlns:ma="http://schemas.microsoft.com/office/2006/metadata/properties/metaAttributes" ct:_="" ma:_="" ma:contentTypeName="Documento" ma:contentTypeID="0x0101003FDB44BEBAC51941AFA80B8BC89091F3" ma:contentTypeVersion="9" ma:contentTypeDescription="Crear nuevo documento." ma:contentTypeScope="" ma:versionID="5b01967aa3bd549bce13e4b32ac166d8">
   <xsd:schema xmlns:xsd="http://www.w3.org/2001/XMLSchema" xmlns:xs="http://www.w3.org/2001/XMLSchema" xmlns:p="http://schemas.microsoft.com/office/2006/metadata/properties" xmlns:ns3="65e15ae5-5fbc-4526-ac09-8dd7c508f16f" targetNamespace="http://schemas.microsoft.com/office/2006/metadata/properties" ma:root="true" ma:fieldsID="4d24f07280f12d50638f3a3fc86f3d16" ns3:_="">
     <xsd:import namespace="65e15ae5-5fbc-4526-ac09-8dd7c508f16f"/>
@@ -7799,7 +7815,19 @@
 </ct:contentTypeSchema>
 </file>
 
+<file path=customXml/item2.xml><?xml version="1.0" encoding="utf-8"?>
+<p:properties xmlns:p="http://schemas.microsoft.com/office/2006/metadata/properties" xmlns:xsi="http://www.w3.org/2001/XMLSchema-instance" xmlns:pc="http://schemas.microsoft.com/office/infopath/2007/PartnerControls">
+  <documentManagement>
+    <_activity xmlns="65e15ae5-5fbc-4526-ac09-8dd7c508f16f" xsi:nil="true"/>
+  </documentManagement>
+</p:properties>
+</file>
+
 <file path=customXml/item3.xml><?xml version="1.0" encoding="utf-8"?>
+<b:Sources xmlns:b="http://schemas.openxmlformats.org/officeDocument/2006/bibliography" xmlns="http://schemas.openxmlformats.org/officeDocument/2006/bibliography" SelectedStyle="\APASixthEditionOfficeOnline.xsl" StyleName="APA" Version="6"/>
+</file>
+
+<file path=customXml/item4.xml><?xml version="1.0" encoding="utf-8"?>
 <?mso-contentType ?>
 <FormTemplates xmlns="http://schemas.microsoft.com/sharepoint/v3/contenttype/forms">
   <Display>DocumentLibraryForm</Display>
@@ -7808,21 +7836,7 @@
 </FormTemplates>
 </file>
 
-<file path=customXml/item4.xml><?xml version="1.0" encoding="utf-8"?>
-<b:Sources xmlns:b="http://schemas.openxmlformats.org/officeDocument/2006/bibliography" xmlns="http://schemas.openxmlformats.org/officeDocument/2006/bibliography" SelectedStyle="\APASixthEditionOfficeOnline.xsl" StyleName="APA" Version="6"/>
-</file>
-
 <file path=customXml/itemProps1.xml><?xml version="1.0" encoding="utf-8"?>
-<ds:datastoreItem xmlns:ds="http://schemas.openxmlformats.org/officeDocument/2006/customXml" ds:itemID="{7B4EA10B-948A-484F-A6C7-75FA709E51B0}">
-  <ds:schemaRefs>
-    <ds:schemaRef ds:uri="http://schemas.microsoft.com/office/2006/metadata/properties"/>
-    <ds:schemaRef ds:uri="http://schemas.microsoft.com/office/infopath/2007/PartnerControls"/>
-    <ds:schemaRef ds:uri="65e15ae5-5fbc-4526-ac09-8dd7c508f16f"/>
-  </ds:schemaRefs>
-</ds:datastoreItem>
-</file>
-
-<file path=customXml/itemProps2.xml><?xml version="1.0" encoding="utf-8"?>
 <ds:datastoreItem xmlns:ds="http://schemas.openxmlformats.org/officeDocument/2006/customXml" ds:itemID="{1B58B64F-D82C-4147-BCEA-E9A5200C6D5C}">
   <ds:schemaRefs>
     <ds:schemaRef ds:uri="http://schemas.microsoft.com/office/2006/metadata/contentType"/>
@@ -7840,18 +7854,28 @@
 </ds:datastoreItem>
 </file>
 
+<file path=customXml/itemProps2.xml><?xml version="1.0" encoding="utf-8"?>
+<ds:datastoreItem xmlns:ds="http://schemas.openxmlformats.org/officeDocument/2006/customXml" ds:itemID="{7B4EA10B-948A-484F-A6C7-75FA709E51B0}">
+  <ds:schemaRefs>
+    <ds:schemaRef ds:uri="http://schemas.microsoft.com/office/2006/metadata/properties"/>
+    <ds:schemaRef ds:uri="http://schemas.microsoft.com/office/infopath/2007/PartnerControls"/>
+    <ds:schemaRef ds:uri="65e15ae5-5fbc-4526-ac09-8dd7c508f16f"/>
+  </ds:schemaRefs>
+</ds:datastoreItem>
+</file>
+
 <file path=customXml/itemProps3.xml><?xml version="1.0" encoding="utf-8"?>
+<ds:datastoreItem xmlns:ds="http://schemas.openxmlformats.org/officeDocument/2006/customXml" ds:itemID="{42A25A0F-E91E-4520-9EB3-0F73BCD4BA55}">
+  <ds:schemaRefs>
+    <ds:schemaRef ds:uri="http://schemas.openxmlformats.org/officeDocument/2006/bibliography"/>
+  </ds:schemaRefs>
+</ds:datastoreItem>
+</file>
+
+<file path=customXml/itemProps4.xml><?xml version="1.0" encoding="utf-8"?>
 <ds:datastoreItem xmlns:ds="http://schemas.openxmlformats.org/officeDocument/2006/customXml" ds:itemID="{A2BB5788-5C2D-4624-9498-45E53418DCDB}">
   <ds:schemaRefs>
     <ds:schemaRef ds:uri="http://schemas.microsoft.com/sharepoint/v3/contenttype/forms"/>
   </ds:schemaRefs>
 </ds:datastoreItem>
-</file>
-
-<file path=customXml/itemProps4.xml><?xml version="1.0" encoding="utf-8"?>
-<ds:datastoreItem xmlns:ds="http://schemas.openxmlformats.org/officeDocument/2006/customXml" ds:itemID="{42A25A0F-E91E-4520-9EB3-0F73BCD4BA55}">
-  <ds:schemaRefs>
-    <ds:schemaRef ds:uri="http://schemas.openxmlformats.org/officeDocument/2006/bibliography"/>
-  </ds:schemaRefs>
-</ds:datastoreItem>
 </file>
</xml_diff>